<commit_message>
Fix change for review
</commit_message>
<xml_diff>
--- a/Отчет НИР титульник.docx
+++ b/Отчет НИР титульник.docx
@@ -1,6 +1,6 @@
 
 <file path=word/document.xml><?xml version="1.0" encoding="utf-8"?>
-<w:document xmlns:wpc="http://schemas.microsoft.com/office/word/2010/wordprocessingCanvas" xmlns:cx="http://schemas.microsoft.com/office/drawing/2014/chartex" xmlns:cx1="http://schemas.microsoft.com/office/drawing/2015/9/8/chartex" xmlns:cx2="http://schemas.microsoft.com/office/drawing/2015/10/21/chartex" xmlns:cx3="http://schemas.microsoft.com/office/drawing/2016/5/9/chartex" xmlns:cx4="http://schemas.microsoft.com/office/drawing/2016/5/10/chartex" xmlns:cx5="http://schemas.microsoft.com/office/drawing/2016/5/11/chartex" xmlns:cx6="http://schemas.microsoft.com/office/drawing/2016/5/12/chartex" xmlns:cx7="http://schemas.microsoft.com/office/drawing/2016/5/13/chartex" xmlns:cx8="http://schemas.microsoft.com/office/drawing/2016/5/14/chartex" xmlns:mc="http://schemas.openxmlformats.org/markup-compatibility/2006" xmlns:aink="http://schemas.microsoft.com/office/drawing/2016/ink" xmlns:am3d="http://schemas.microsoft.com/office/drawing/2017/model3d" xmlns:o="urn:schemas-microsoft-com:office:office" xmlns:r="http://schemas.openxmlformats.org/officeDocument/2006/relationships" xmlns:m="http://schemas.openxmlformats.org/officeDocument/2006/math" xmlns:v="urn:schemas-microsoft-com:vml" xmlns:wp14="http://schemas.microsoft.com/office/word/2010/wordprocessingDrawing" xmlns:wp="http://schemas.openxmlformats.org/drawingml/2006/wordprocessingDrawing" xmlns:w10="urn:schemas-microsoft-com:office:word" xmlns:w="http://schemas.openxmlformats.org/wordprocessingml/2006/main" xmlns:w14="http://schemas.microsoft.com/office/word/2010/wordml" xmlns:w15="http://schemas.microsoft.com/office/word/2012/wordml" xmlns:w16cid="http://schemas.microsoft.com/office/word/2016/wordml/cid" xmlns:w16se="http://schemas.microsoft.com/office/word/2015/wordml/symex" xmlns:wpg="http://schemas.microsoft.com/office/word/2010/wordprocessingGroup" xmlns:wpi="http://schemas.microsoft.com/office/word/2010/wordprocessingInk" xmlns:wne="http://schemas.microsoft.com/office/word/2006/wordml" xmlns:wps="http://schemas.microsoft.com/office/word/2010/wordprocessingShape" mc:Ignorable="w14 w15 w16se w16cid wp14">
+<w:document xmlns:wpc="http://schemas.microsoft.com/office/word/2010/wordprocessingCanvas" xmlns:mc="http://schemas.openxmlformats.org/markup-compatibility/2006" xmlns:o="urn:schemas-microsoft-com:office:office" xmlns:r="http://schemas.openxmlformats.org/officeDocument/2006/relationships" xmlns:m="http://schemas.openxmlformats.org/officeDocument/2006/math" xmlns:v="urn:schemas-microsoft-com:vml" xmlns:wp14="http://schemas.microsoft.com/office/word/2010/wordprocessingDrawing" xmlns:wp="http://schemas.openxmlformats.org/drawingml/2006/wordprocessingDrawing" xmlns:w10="urn:schemas-microsoft-com:office:word" xmlns:w="http://schemas.openxmlformats.org/wordprocessingml/2006/main" xmlns:w14="http://schemas.microsoft.com/office/word/2010/wordml" xmlns:w15="http://schemas.microsoft.com/office/word/2012/wordml" xmlns:wpg="http://schemas.microsoft.com/office/word/2010/wordprocessingGroup" xmlns:wpi="http://schemas.microsoft.com/office/word/2010/wordprocessingInk" xmlns:wne="http://schemas.microsoft.com/office/word/2006/wordml" xmlns:wps="http://schemas.microsoft.com/office/word/2010/wordprocessingShape" mc:Ignorable="w14 w15 wp14">
   <w:body>
     <w:p>
       <w:pPr>
@@ -214,7 +214,6 @@
         <w:rPr>
           <w:color w:val="auto"/>
           <w:sz w:val="24"/>
-          <w:lang w:val="ru-BY"/>
         </w:rPr>
       </w:pPr>
       <w:r>
@@ -291,10 +290,40 @@
       <w:pPr>
         <w:pStyle w:val="117"/>
         <w:rPr>
+          <w:sz w:val="28"/>
+          <w:szCs w:val="28"/>
+        </w:rPr>
+      </w:pPr>
+      <w:r>
+        <w:rPr>
+          <w:b/>
+          <w:sz w:val="28"/>
+          <w:szCs w:val="28"/>
+        </w:rPr>
+        <w:t>ТЕМА:</w:t>
+      </w:r>
+      <w:r>
+        <w:rPr>
+          <w:sz w:val="28"/>
+          <w:szCs w:val="28"/>
+        </w:rPr>
+        <w:t xml:space="preserve"> </w:t>
+      </w:r>
+      <w:r>
+        <w:rPr>
+          <w:sz w:val="28"/>
+          <w:szCs w:val="28"/>
+        </w:rPr>
+        <w:t xml:space="preserve">Подходы к оптимизации разработки сайтов с использованием современных веб-технологий. </w:t>
+      </w:r>
+    </w:p>
+    <w:p>
+      <w:pPr>
+        <w:pStyle w:val="117"/>
+        <w:rPr>
           <w:i/>
           <w:sz w:val="28"/>
           <w:szCs w:val="28"/>
-          <w:lang w:val="en-US"/>
         </w:rPr>
       </w:pPr>
       <w:r>
@@ -303,10 +332,19 @@
           <w:sz w:val="28"/>
           <w:szCs w:val="28"/>
         </w:rPr>
-        <w:t>ТЕМА:</w:t>
-      </w:r>
-      <w:r>
-        <w:rPr>
+        <w:t>3-ИЙ ЭТАП</w:t>
+      </w:r>
+      <w:r>
+        <w:rPr>
+          <w:b/>
+          <w:sz w:val="28"/>
+          <w:szCs w:val="28"/>
+        </w:rPr>
+        <w:t>:</w:t>
+      </w:r>
+      <w:r>
+        <w:rPr>
+          <w:b/>
           <w:sz w:val="28"/>
           <w:szCs w:val="28"/>
         </w:rPr>
@@ -317,7 +355,6 @@
           <w:color w:val="auto"/>
           <w:sz w:val="28"/>
           <w:szCs w:val="28"/>
-          <w:lang w:val="ru-BY"/>
         </w:rPr>
         <w:t>Анализ развития компонентно-ориентированного подхода на основе библиотеки react.js</w:t>
       </w:r>
@@ -440,7 +477,6 @@
           <w:sz w:val="28"/>
           <w:szCs w:val="28"/>
           <w:u w:val="single"/>
-          <w:lang w:val="en-US"/>
         </w:rPr>
         <w:t>2</w:t>
       </w:r>
@@ -614,7 +650,6 @@
           <w:rFonts w:ascii="Times New Roman" w:hAnsi="Times New Roman" w:cs="Times New Roman"/>
           <w:sz w:val="28"/>
           <w:szCs w:val="28"/>
-          <w:lang w:val="en-US"/>
         </w:rPr>
         <w:t xml:space="preserve">  </w:t>
       </w:r>
@@ -649,7 +684,6 @@
           <w:sz w:val="28"/>
           <w:szCs w:val="28"/>
           <w:u w:val="single"/>
-          <w:lang w:val="en-US"/>
         </w:rPr>
         <w:t>_______</w:t>
       </w:r>
@@ -666,7 +700,6 @@
           <w:rFonts w:ascii="Times New Roman" w:hAnsi="Times New Roman" w:cs="Times New Roman"/>
           <w:sz w:val="28"/>
           <w:szCs w:val="28"/>
-          <w:lang w:val="en-US"/>
         </w:rPr>
         <w:t xml:space="preserve">  </w:t>
       </w:r>
@@ -821,48 +854,34 @@
     <w:p>
       <w:pPr>
         <w:pStyle w:val="117"/>
-      </w:pPr>
-    </w:p>
-    <w:p>
-      <w:pPr>
-        <w:pStyle w:val="117"/>
         <w:rPr>
           <w:sz w:val="24"/>
           <w:szCs w:val="24"/>
         </w:rPr>
       </w:pPr>
-    </w:p>
-    <w:p>
-      <w:pPr>
-        <w:pStyle w:val="117"/>
+      <w:bookmarkStart w:id="0" w:name="_GoBack"/>
+      <w:bookmarkEnd w:id="0"/>
+      <w:r>
         <w:rPr>
           <w:sz w:val="24"/>
           <w:szCs w:val="24"/>
         </w:rPr>
-      </w:pPr>
+        <w:t>САНКТ-ПЕТЕРБУРГ</w:t>
+      </w:r>
       <w:r>
         <w:rPr>
           <w:sz w:val="24"/>
           <w:szCs w:val="24"/>
         </w:rPr>
-        <w:t>САНКТ-ПЕТЕРБУРГ</w:t>
+        <w:br/>
       </w:r>
       <w:r>
         <w:rPr>
           <w:sz w:val="24"/>
           <w:szCs w:val="24"/>
         </w:rPr>
-        <w:br/>
-      </w:r>
-      <w:r>
-        <w:rPr>
-          <w:sz w:val="24"/>
-          <w:szCs w:val="24"/>
-        </w:rPr>
         <w:t>2017 г.</w:t>
       </w:r>
-      <w:bookmarkStart w:id="0" w:name="_GoBack"/>
-      <w:bookmarkEnd w:id="0"/>
     </w:p>
     <w:sectPr>
       <w:footerReference w:type="default" r:id="rId8"/>
@@ -878,7 +897,7 @@
 </file>
 
 <file path=word/endnotes.xml><?xml version="1.0" encoding="utf-8"?>
-<w:endnotes xmlns:wpc="http://schemas.microsoft.com/office/word/2010/wordprocessingCanvas" xmlns:cx="http://schemas.microsoft.com/office/drawing/2014/chartex" xmlns:cx1="http://schemas.microsoft.com/office/drawing/2015/9/8/chartex" xmlns:cx2="http://schemas.microsoft.com/office/drawing/2015/10/21/chartex" xmlns:cx3="http://schemas.microsoft.com/office/drawing/2016/5/9/chartex" xmlns:cx4="http://schemas.microsoft.com/office/drawing/2016/5/10/chartex" xmlns:cx5="http://schemas.microsoft.com/office/drawing/2016/5/11/chartex" xmlns:cx6="http://schemas.microsoft.com/office/drawing/2016/5/12/chartex" xmlns:cx7="http://schemas.microsoft.com/office/drawing/2016/5/13/chartex" xmlns:cx8="http://schemas.microsoft.com/office/drawing/2016/5/14/chartex" xmlns:mc="http://schemas.openxmlformats.org/markup-compatibility/2006" xmlns:aink="http://schemas.microsoft.com/office/drawing/2016/ink" xmlns:am3d="http://schemas.microsoft.com/office/drawing/2017/model3d" xmlns:o="urn:schemas-microsoft-com:office:office" xmlns:r="http://schemas.openxmlformats.org/officeDocument/2006/relationships" xmlns:m="http://schemas.openxmlformats.org/officeDocument/2006/math" xmlns:v="urn:schemas-microsoft-com:vml" xmlns:wp14="http://schemas.microsoft.com/office/word/2010/wordprocessingDrawing" xmlns:wp="http://schemas.openxmlformats.org/drawingml/2006/wordprocessingDrawing" xmlns:w10="urn:schemas-microsoft-com:office:word" xmlns:w="http://schemas.openxmlformats.org/wordprocessingml/2006/main" xmlns:w14="http://schemas.microsoft.com/office/word/2010/wordml" xmlns:w15="http://schemas.microsoft.com/office/word/2012/wordml" xmlns:w16cid="http://schemas.microsoft.com/office/word/2016/wordml/cid" xmlns:w16se="http://schemas.microsoft.com/office/word/2015/wordml/symex" xmlns:wpg="http://schemas.microsoft.com/office/word/2010/wordprocessingGroup" xmlns:wpi="http://schemas.microsoft.com/office/word/2010/wordprocessingInk" xmlns:wne="http://schemas.microsoft.com/office/word/2006/wordml" xmlns:wps="http://schemas.microsoft.com/office/word/2010/wordprocessingShape" mc:Ignorable="w14 w15 w16se w16cid wp14">
+<w:endnotes xmlns:wpc="http://schemas.microsoft.com/office/word/2010/wordprocessingCanvas" xmlns:mc="http://schemas.openxmlformats.org/markup-compatibility/2006" xmlns:o="urn:schemas-microsoft-com:office:office" xmlns:r="http://schemas.openxmlformats.org/officeDocument/2006/relationships" xmlns:m="http://schemas.openxmlformats.org/officeDocument/2006/math" xmlns:v="urn:schemas-microsoft-com:vml" xmlns:wp14="http://schemas.microsoft.com/office/word/2010/wordprocessingDrawing" xmlns:wp="http://schemas.openxmlformats.org/drawingml/2006/wordprocessingDrawing" xmlns:w10="urn:schemas-microsoft-com:office:word" xmlns:w="http://schemas.openxmlformats.org/wordprocessingml/2006/main" xmlns:w14="http://schemas.microsoft.com/office/word/2010/wordml" xmlns:w15="http://schemas.microsoft.com/office/word/2012/wordml" xmlns:wpg="http://schemas.microsoft.com/office/word/2010/wordprocessingGroup" xmlns:wpi="http://schemas.microsoft.com/office/word/2010/wordprocessingInk" xmlns:wne="http://schemas.microsoft.com/office/word/2006/wordml" xmlns:wps="http://schemas.microsoft.com/office/word/2010/wordprocessingShape" mc:Ignorable="w14 w15 wp14">
   <w:endnote w:type="separator" w:id="-1">
     <w:p>
       <w:pPr>
@@ -903,10 +922,10 @@
 </file>
 
 <file path=word/footer1.xml><?xml version="1.0" encoding="utf-8"?>
-<w:ftr xmlns:wpc="http://schemas.microsoft.com/office/word/2010/wordprocessingCanvas" xmlns:cx="http://schemas.microsoft.com/office/drawing/2014/chartex" xmlns:cx1="http://schemas.microsoft.com/office/drawing/2015/9/8/chartex" xmlns:cx2="http://schemas.microsoft.com/office/drawing/2015/10/21/chartex" xmlns:cx3="http://schemas.microsoft.com/office/drawing/2016/5/9/chartex" xmlns:cx4="http://schemas.microsoft.com/office/drawing/2016/5/10/chartex" xmlns:cx5="http://schemas.microsoft.com/office/drawing/2016/5/11/chartex" xmlns:cx6="http://schemas.microsoft.com/office/drawing/2016/5/12/chartex" xmlns:cx7="http://schemas.microsoft.com/office/drawing/2016/5/13/chartex" xmlns:cx8="http://schemas.microsoft.com/office/drawing/2016/5/14/chartex" xmlns:mc="http://schemas.openxmlformats.org/markup-compatibility/2006" xmlns:aink="http://schemas.microsoft.com/office/drawing/2016/ink" xmlns:am3d="http://schemas.microsoft.com/office/drawing/2017/model3d" xmlns:o="urn:schemas-microsoft-com:office:office" xmlns:r="http://schemas.openxmlformats.org/officeDocument/2006/relationships" xmlns:m="http://schemas.openxmlformats.org/officeDocument/2006/math" xmlns:v="urn:schemas-microsoft-com:vml" xmlns:wp14="http://schemas.microsoft.com/office/word/2010/wordprocessingDrawing" xmlns:wp="http://schemas.openxmlformats.org/drawingml/2006/wordprocessingDrawing" xmlns:w10="urn:schemas-microsoft-com:office:word" xmlns:w="http://schemas.openxmlformats.org/wordprocessingml/2006/main" xmlns:w14="http://schemas.microsoft.com/office/word/2010/wordml" xmlns:w15="http://schemas.microsoft.com/office/word/2012/wordml" xmlns:w16cid="http://schemas.microsoft.com/office/word/2016/wordml/cid" xmlns:w16se="http://schemas.microsoft.com/office/word/2015/wordml/symex" xmlns:wpg="http://schemas.microsoft.com/office/word/2010/wordprocessingGroup" xmlns:wpi="http://schemas.microsoft.com/office/word/2010/wordprocessingInk" xmlns:wne="http://schemas.microsoft.com/office/word/2006/wordml" xmlns:wps="http://schemas.microsoft.com/office/word/2010/wordprocessingShape" mc:Ignorable="w14 w15 w16se w16cid wp14">
+<w:ftr xmlns:wpc="http://schemas.microsoft.com/office/word/2010/wordprocessingCanvas" xmlns:mc="http://schemas.openxmlformats.org/markup-compatibility/2006" xmlns:o="urn:schemas-microsoft-com:office:office" xmlns:r="http://schemas.openxmlformats.org/officeDocument/2006/relationships" xmlns:m="http://schemas.openxmlformats.org/officeDocument/2006/math" xmlns:v="urn:schemas-microsoft-com:vml" xmlns:wp14="http://schemas.microsoft.com/office/word/2010/wordprocessingDrawing" xmlns:wp="http://schemas.openxmlformats.org/drawingml/2006/wordprocessingDrawing" xmlns:w10="urn:schemas-microsoft-com:office:word" xmlns:w="http://schemas.openxmlformats.org/wordprocessingml/2006/main" xmlns:w14="http://schemas.microsoft.com/office/word/2010/wordml" xmlns:w15="http://schemas.microsoft.com/office/word/2012/wordml" xmlns:wpg="http://schemas.microsoft.com/office/word/2010/wordprocessingGroup" xmlns:wpi="http://schemas.microsoft.com/office/word/2010/wordprocessingInk" xmlns:wne="http://schemas.microsoft.com/office/word/2006/wordml" xmlns:wps="http://schemas.microsoft.com/office/word/2010/wordprocessingShape" mc:Ignorable="w14 w15 wp14">
   <w:p>
     <w:pPr>
-      <w:pStyle w:val="Footer"/>
+      <w:pStyle w:val="aff0"/>
       <w:jc w:val="center"/>
     </w:pPr>
     <w:r>
@@ -936,7 +955,7 @@
 </file>
 
 <file path=word/footnotes.xml><?xml version="1.0" encoding="utf-8"?>
-<w:footnotes xmlns:wpc="http://schemas.microsoft.com/office/word/2010/wordprocessingCanvas" xmlns:cx="http://schemas.microsoft.com/office/drawing/2014/chartex" xmlns:cx1="http://schemas.microsoft.com/office/drawing/2015/9/8/chartex" xmlns:cx2="http://schemas.microsoft.com/office/drawing/2015/10/21/chartex" xmlns:cx3="http://schemas.microsoft.com/office/drawing/2016/5/9/chartex" xmlns:cx4="http://schemas.microsoft.com/office/drawing/2016/5/10/chartex" xmlns:cx5="http://schemas.microsoft.com/office/drawing/2016/5/11/chartex" xmlns:cx6="http://schemas.microsoft.com/office/drawing/2016/5/12/chartex" xmlns:cx7="http://schemas.microsoft.com/office/drawing/2016/5/13/chartex" xmlns:cx8="http://schemas.microsoft.com/office/drawing/2016/5/14/chartex" xmlns:mc="http://schemas.openxmlformats.org/markup-compatibility/2006" xmlns:aink="http://schemas.microsoft.com/office/drawing/2016/ink" xmlns:am3d="http://schemas.microsoft.com/office/drawing/2017/model3d" xmlns:o="urn:schemas-microsoft-com:office:office" xmlns:r="http://schemas.openxmlformats.org/officeDocument/2006/relationships" xmlns:m="http://schemas.openxmlformats.org/officeDocument/2006/math" xmlns:v="urn:schemas-microsoft-com:vml" xmlns:wp14="http://schemas.microsoft.com/office/word/2010/wordprocessingDrawing" xmlns:wp="http://schemas.openxmlformats.org/drawingml/2006/wordprocessingDrawing" xmlns:w10="urn:schemas-microsoft-com:office:word" xmlns:w="http://schemas.openxmlformats.org/wordprocessingml/2006/main" xmlns:w14="http://schemas.microsoft.com/office/word/2010/wordml" xmlns:w15="http://schemas.microsoft.com/office/word/2012/wordml" xmlns:w16cid="http://schemas.microsoft.com/office/word/2016/wordml/cid" xmlns:w16se="http://schemas.microsoft.com/office/word/2015/wordml/symex" xmlns:wpg="http://schemas.microsoft.com/office/word/2010/wordprocessingGroup" xmlns:wpi="http://schemas.microsoft.com/office/word/2010/wordprocessingInk" xmlns:wne="http://schemas.microsoft.com/office/word/2006/wordml" xmlns:wps="http://schemas.microsoft.com/office/word/2010/wordprocessingShape" mc:Ignorable="w14 w15 w16se w16cid wp14">
+<w:footnotes xmlns:wpc="http://schemas.microsoft.com/office/word/2010/wordprocessingCanvas" xmlns:mc="http://schemas.openxmlformats.org/markup-compatibility/2006" xmlns:o="urn:schemas-microsoft-com:office:office" xmlns:r="http://schemas.openxmlformats.org/officeDocument/2006/relationships" xmlns:m="http://schemas.openxmlformats.org/officeDocument/2006/math" xmlns:v="urn:schemas-microsoft-com:vml" xmlns:wp14="http://schemas.microsoft.com/office/word/2010/wordprocessingDrawing" xmlns:wp="http://schemas.openxmlformats.org/drawingml/2006/wordprocessingDrawing" xmlns:w10="urn:schemas-microsoft-com:office:word" xmlns:w="http://schemas.openxmlformats.org/wordprocessingml/2006/main" xmlns:w14="http://schemas.microsoft.com/office/word/2010/wordml" xmlns:w15="http://schemas.microsoft.com/office/word/2012/wordml" xmlns:wpg="http://schemas.microsoft.com/office/word/2010/wordprocessingGroup" xmlns:wpi="http://schemas.microsoft.com/office/word/2010/wordprocessingInk" xmlns:wne="http://schemas.microsoft.com/office/word/2006/wordml" xmlns:wps="http://schemas.microsoft.com/office/word/2010/wordprocessingShape" mc:Ignorable="w14 w15 wp14">
   <w:footnote w:type="separator" w:id="-1">
     <w:p>
       <w:pPr>
@@ -961,8 +980,8 @@
 </file>
 
 <file path=word/numbering.xml><?xml version="1.0" encoding="utf-8"?>
-<w:numbering xmlns:wpc="http://schemas.microsoft.com/office/word/2010/wordprocessingCanvas" xmlns:cx="http://schemas.microsoft.com/office/drawing/2014/chartex" xmlns:cx1="http://schemas.microsoft.com/office/drawing/2015/9/8/chartex" xmlns:cx2="http://schemas.microsoft.com/office/drawing/2015/10/21/chartex" xmlns:cx3="http://schemas.microsoft.com/office/drawing/2016/5/9/chartex" xmlns:cx4="http://schemas.microsoft.com/office/drawing/2016/5/10/chartex" xmlns:cx5="http://schemas.microsoft.com/office/drawing/2016/5/11/chartex" xmlns:cx6="http://schemas.microsoft.com/office/drawing/2016/5/12/chartex" xmlns:cx7="http://schemas.microsoft.com/office/drawing/2016/5/13/chartex" xmlns:cx8="http://schemas.microsoft.com/office/drawing/2016/5/14/chartex" xmlns:mc="http://schemas.openxmlformats.org/markup-compatibility/2006" xmlns:aink="http://schemas.microsoft.com/office/drawing/2016/ink" xmlns:am3d="http://schemas.microsoft.com/office/drawing/2017/model3d" xmlns:o="urn:schemas-microsoft-com:office:office" xmlns:r="http://schemas.openxmlformats.org/officeDocument/2006/relationships" xmlns:m="http://schemas.openxmlformats.org/officeDocument/2006/math" xmlns:v="urn:schemas-microsoft-com:vml" xmlns:wp14="http://schemas.microsoft.com/office/word/2010/wordprocessingDrawing" xmlns:wp="http://schemas.openxmlformats.org/drawingml/2006/wordprocessingDrawing" xmlns:w10="urn:schemas-microsoft-com:office:word" xmlns:w="http://schemas.openxmlformats.org/wordprocessingml/2006/main" xmlns:w14="http://schemas.microsoft.com/office/word/2010/wordml" xmlns:w15="http://schemas.microsoft.com/office/word/2012/wordml" xmlns:w16cid="http://schemas.microsoft.com/office/word/2016/wordml/cid" xmlns:w16se="http://schemas.microsoft.com/office/word/2015/wordml/symex" xmlns:wpg="http://schemas.microsoft.com/office/word/2010/wordprocessingGroup" xmlns:wpi="http://schemas.microsoft.com/office/word/2010/wordprocessingInk" xmlns:wne="http://schemas.microsoft.com/office/word/2006/wordml" xmlns:wps="http://schemas.microsoft.com/office/word/2010/wordprocessingShape" mc:Ignorable="w14 w15 w16se w16cid wp14">
-  <w:abstractNum w:abstractNumId="0" w15:restartNumberingAfterBreak="0">
+<w:numbering xmlns:wpc="http://schemas.microsoft.com/office/word/2010/wordprocessingCanvas" xmlns:mc="http://schemas.openxmlformats.org/markup-compatibility/2006" xmlns:o="urn:schemas-microsoft-com:office:office" xmlns:r="http://schemas.openxmlformats.org/officeDocument/2006/relationships" xmlns:m="http://schemas.openxmlformats.org/officeDocument/2006/math" xmlns:v="urn:schemas-microsoft-com:vml" xmlns:wp14="http://schemas.microsoft.com/office/word/2010/wordprocessingDrawing" xmlns:wp="http://schemas.openxmlformats.org/drawingml/2006/wordprocessingDrawing" xmlns:w10="urn:schemas-microsoft-com:office:word" xmlns:w="http://schemas.openxmlformats.org/wordprocessingml/2006/main" xmlns:w14="http://schemas.microsoft.com/office/word/2010/wordml" xmlns:w15="http://schemas.microsoft.com/office/word/2012/wordml" xmlns:wpg="http://schemas.microsoft.com/office/word/2010/wordprocessingGroup" xmlns:wpi="http://schemas.microsoft.com/office/word/2010/wordprocessingInk" xmlns:wne="http://schemas.microsoft.com/office/word/2006/wordml" xmlns:wps="http://schemas.microsoft.com/office/word/2010/wordprocessingShape" mc:Ignorable="w14 w15 wp14">
+  <w:abstractNum w:abstractNumId="0">
     <w:nsid w:val="FFFFFF7C"/>
     <w:multiLevelType w:val="singleLevel"/>
     <w:tmpl w:val="B43E3FFE"/>
@@ -982,7 +1001,7 @@
       </w:rPr>
     </w:lvl>
   </w:abstractNum>
-  <w:abstractNum w:abstractNumId="1" w15:restartNumberingAfterBreak="0">
+  <w:abstractNum w:abstractNumId="1">
     <w:nsid w:val="FFFFFF7D"/>
     <w:multiLevelType w:val="singleLevel"/>
     <w:tmpl w:val="7BA4AEC2"/>
@@ -1002,7 +1021,7 @@
       </w:rPr>
     </w:lvl>
   </w:abstractNum>
-  <w:abstractNum w:abstractNumId="2" w15:restartNumberingAfterBreak="0">
+  <w:abstractNum w:abstractNumId="2">
     <w:nsid w:val="FFFFFF7E"/>
     <w:multiLevelType w:val="singleLevel"/>
     <w:tmpl w:val="282A3F66"/>
@@ -1022,7 +1041,7 @@
       </w:rPr>
     </w:lvl>
   </w:abstractNum>
-  <w:abstractNum w:abstractNumId="3" w15:restartNumberingAfterBreak="0">
+  <w:abstractNum w:abstractNumId="3">
     <w:nsid w:val="FFFFFF7F"/>
     <w:multiLevelType w:val="singleLevel"/>
     <w:tmpl w:val="250A44EA"/>
@@ -1042,7 +1061,7 @@
       </w:rPr>
     </w:lvl>
   </w:abstractNum>
-  <w:abstractNum w:abstractNumId="4" w15:restartNumberingAfterBreak="0">
+  <w:abstractNum w:abstractNumId="4">
     <w:nsid w:val="FFFFFF80"/>
     <w:multiLevelType w:val="singleLevel"/>
     <w:tmpl w:val="F1002E06"/>
@@ -1062,7 +1081,7 @@
       </w:rPr>
     </w:lvl>
   </w:abstractNum>
-  <w:abstractNum w:abstractNumId="5" w15:restartNumberingAfterBreak="0">
+  <w:abstractNum w:abstractNumId="5">
     <w:nsid w:val="FFFFFF81"/>
     <w:multiLevelType w:val="singleLevel"/>
     <w:tmpl w:val="D1DC5B88"/>
@@ -1082,7 +1101,7 @@
       </w:rPr>
     </w:lvl>
   </w:abstractNum>
-  <w:abstractNum w:abstractNumId="6" w15:restartNumberingAfterBreak="0">
+  <w:abstractNum w:abstractNumId="6">
     <w:nsid w:val="FFFFFF82"/>
     <w:multiLevelType w:val="singleLevel"/>
     <w:tmpl w:val="523886D4"/>
@@ -1102,7 +1121,7 @@
       </w:rPr>
     </w:lvl>
   </w:abstractNum>
-  <w:abstractNum w:abstractNumId="7" w15:restartNumberingAfterBreak="0">
+  <w:abstractNum w:abstractNumId="7">
     <w:nsid w:val="FFFFFF83"/>
     <w:multiLevelType w:val="singleLevel"/>
     <w:tmpl w:val="22546648"/>
@@ -1122,7 +1141,7 @@
       </w:rPr>
     </w:lvl>
   </w:abstractNum>
-  <w:abstractNum w:abstractNumId="8" w15:restartNumberingAfterBreak="0">
+  <w:abstractNum w:abstractNumId="8">
     <w:nsid w:val="FFFFFF88"/>
     <w:multiLevelType w:val="singleLevel"/>
     <w:tmpl w:val="F61E8C98"/>
@@ -1142,7 +1161,7 @@
       </w:rPr>
     </w:lvl>
   </w:abstractNum>
-  <w:abstractNum w:abstractNumId="9" w15:restartNumberingAfterBreak="0">
+  <w:abstractNum w:abstractNumId="9">
     <w:nsid w:val="FFFFFF89"/>
     <w:multiLevelType w:val="singleLevel"/>
     <w:tmpl w:val="4E9E6026"/>
@@ -1162,7 +1181,7 @@
       </w:rPr>
     </w:lvl>
   </w:abstractNum>
-  <w:abstractNum w:abstractNumId="10" w15:restartNumberingAfterBreak="0">
+  <w:abstractNum w:abstractNumId="10">
     <w:nsid w:val="04B0077E"/>
     <w:multiLevelType w:val="hybridMultilevel"/>
     <w:tmpl w:val="77BE41BA"/>
@@ -1302,7 +1321,7 @@
       </w:rPr>
     </w:lvl>
   </w:abstractNum>
-  <w:abstractNum w:abstractNumId="11" w15:restartNumberingAfterBreak="0">
+  <w:abstractNum w:abstractNumId="11">
     <w:nsid w:val="313C797B"/>
     <w:multiLevelType w:val="hybridMultilevel"/>
     <w:tmpl w:val="569C3408"/>
@@ -1416,7 +1435,7 @@
       </w:rPr>
     </w:lvl>
   </w:abstractNum>
-  <w:abstractNum w:abstractNumId="12" w15:restartNumberingAfterBreak="0">
+  <w:abstractNum w:abstractNumId="12">
     <w:nsid w:val="40D160CA"/>
     <w:multiLevelType w:val="hybridMultilevel"/>
     <w:tmpl w:val="D01423A8"/>
@@ -1529,7 +1548,7 @@
       </w:rPr>
     </w:lvl>
   </w:abstractNum>
-  <w:abstractNum w:abstractNumId="13" w15:restartNumberingAfterBreak="0">
+  <w:abstractNum w:abstractNumId="13">
     <w:nsid w:val="54DE22CB"/>
     <w:multiLevelType w:val="hybridMultilevel"/>
     <w:tmpl w:val="42B0EA4C"/>
@@ -1642,7 +1661,7 @@
       </w:rPr>
     </w:lvl>
   </w:abstractNum>
-  <w:abstractNum w:abstractNumId="14" w15:restartNumberingAfterBreak="0">
+  <w:abstractNum w:abstractNumId="14">
     <w:nsid w:val="614D048D"/>
     <w:multiLevelType w:val="hybridMultilevel"/>
     <w:tmpl w:val="6FBC0A74"/>
@@ -1755,7 +1774,7 @@
       </w:rPr>
     </w:lvl>
   </w:abstractNum>
-  <w:abstractNum w:abstractNumId="15" w15:restartNumberingAfterBreak="0">
+  <w:abstractNum w:abstractNumId="15">
     <w:nsid w:val="6BCA65CD"/>
     <w:multiLevelType w:val="multilevel"/>
     <w:tmpl w:val="5AD4D81A"/>
@@ -1872,7 +1891,7 @@
       </w:rPr>
     </w:lvl>
   </w:abstractNum>
-  <w:abstractNum w:abstractNumId="16" w15:restartNumberingAfterBreak="0">
+  <w:abstractNum w:abstractNumId="16">
     <w:nsid w:val="727124F3"/>
     <w:multiLevelType w:val="hybridMultilevel"/>
     <w:tmpl w:val="8FECBC0A"/>
@@ -1985,14 +2004,14 @@
       </w:rPr>
     </w:lvl>
   </w:abstractNum>
-  <w:abstractNum w:abstractNumId="17" w15:restartNumberingAfterBreak="0">
+  <w:abstractNum w:abstractNumId="17">
     <w:nsid w:val="772E65E9"/>
     <w:multiLevelType w:val="multilevel"/>
     <w:tmpl w:val="C6E844CC"/>
     <w:lvl w:ilvl="0">
       <w:start w:val="1"/>
       <w:numFmt w:val="decimal"/>
-      <w:pStyle w:val="Heading1"/>
+      <w:pStyle w:val="1"/>
       <w:lvlText w:val="%1"/>
       <w:lvlJc w:val="left"/>
       <w:pPr>
@@ -2008,7 +2027,7 @@
     <w:lvl w:ilvl="1">
       <w:start w:val="1"/>
       <w:numFmt w:val="decimal"/>
-      <w:pStyle w:val="Heading2"/>
+      <w:pStyle w:val="2"/>
       <w:lvlText w:val="%1.%2"/>
       <w:lvlJc w:val="left"/>
       <w:pPr>
@@ -2024,7 +2043,7 @@
     <w:lvl w:ilvl="2">
       <w:start w:val="1"/>
       <w:numFmt w:val="decimal"/>
-      <w:pStyle w:val="Heading3"/>
+      <w:pStyle w:val="3"/>
       <w:lvlText w:val="%1.%2.%3"/>
       <w:lvlJc w:val="left"/>
       <w:pPr>
@@ -2040,7 +2059,7 @@
     <w:lvl w:ilvl="3">
       <w:start w:val="1"/>
       <w:numFmt w:val="decimal"/>
-      <w:pStyle w:val="Heading4"/>
+      <w:pStyle w:val="4"/>
       <w:lvlText w:val="%1.%2.%3.%4"/>
       <w:lvlJc w:val="left"/>
       <w:pPr>
@@ -2053,7 +2072,7 @@
     <w:lvl w:ilvl="4">
       <w:start w:val="1"/>
       <w:numFmt w:val="decimal"/>
-      <w:pStyle w:val="Heading5"/>
+      <w:pStyle w:val="5"/>
       <w:lvlText w:val="%1.%2.%3.%4.%5"/>
       <w:lvlJc w:val="left"/>
       <w:pPr>
@@ -2066,7 +2085,7 @@
     <w:lvl w:ilvl="5">
       <w:start w:val="1"/>
       <w:numFmt w:val="decimal"/>
-      <w:pStyle w:val="Heading6"/>
+      <w:pStyle w:val="6"/>
       <w:lvlText w:val="%1.%2.%3.%4.%5.%6"/>
       <w:lvlJc w:val="left"/>
       <w:pPr>
@@ -2079,7 +2098,7 @@
     <w:lvl w:ilvl="6">
       <w:start w:val="1"/>
       <w:numFmt w:val="decimal"/>
-      <w:pStyle w:val="Heading7"/>
+      <w:pStyle w:val="7"/>
       <w:lvlText w:val="%1.%2.%3.%4.%5.%6.%7"/>
       <w:lvlJc w:val="left"/>
       <w:pPr>
@@ -2092,7 +2111,7 @@
     <w:lvl w:ilvl="7">
       <w:start w:val="1"/>
       <w:numFmt w:val="decimal"/>
-      <w:pStyle w:val="Heading8"/>
+      <w:pStyle w:val="8"/>
       <w:lvlText w:val="%1.%2.%3.%4.%5.%6.%7.%8"/>
       <w:lvlJc w:val="left"/>
       <w:pPr>
@@ -2105,7 +2124,7 @@
     <w:lvl w:ilvl="8">
       <w:start w:val="1"/>
       <w:numFmt w:val="decimal"/>
-      <w:pStyle w:val="Heading9"/>
+      <w:pStyle w:val="9"/>
       <w:lvlText w:val="%1.%2.%3.%4.%5.%6.%7.%8.%9"/>
       <w:lvlJc w:val="left"/>
       <w:pPr>
@@ -2128,7 +2147,7 @@
       <w:lvl w:ilvl="0">
         <w:start w:val="1"/>
         <w:numFmt w:val="decimal"/>
-        <w:pStyle w:val="Heading1"/>
+        <w:pStyle w:val="1"/>
         <w:lvlText w:val="%1"/>
         <w:lvlJc w:val="left"/>
         <w:pPr>
@@ -2146,7 +2165,7 @@
       <w:lvl w:ilvl="1">
         <w:start w:val="1"/>
         <w:numFmt w:val="decimal"/>
-        <w:pStyle w:val="Heading2"/>
+        <w:pStyle w:val="2"/>
         <w:lvlText w:val="%1.%2"/>
         <w:lvlJc w:val="left"/>
         <w:pPr>
@@ -2165,7 +2184,7 @@
       <w:lvl w:ilvl="2">
         <w:start w:val="1"/>
         <w:numFmt w:val="decimal"/>
-        <w:pStyle w:val="Heading3"/>
+        <w:pStyle w:val="3"/>
         <w:lvlText w:val="%1.%2.%3"/>
         <w:lvlJc w:val="left"/>
         <w:pPr>
@@ -2183,7 +2202,7 @@
       <w:lvl w:ilvl="3">
         <w:start w:val="1"/>
         <w:numFmt w:val="decimal"/>
-        <w:pStyle w:val="Heading4"/>
+        <w:pStyle w:val="4"/>
         <w:lvlText w:val="%1.%2.%3.%4"/>
         <w:lvlJc w:val="left"/>
         <w:pPr>
@@ -2198,7 +2217,7 @@
       <w:lvl w:ilvl="4">
         <w:start w:val="1"/>
         <w:numFmt w:val="decimal"/>
-        <w:pStyle w:val="Heading5"/>
+        <w:pStyle w:val="5"/>
         <w:lvlText w:val="%1.%2.%3.%4.%5"/>
         <w:lvlJc w:val="left"/>
         <w:pPr>
@@ -2213,7 +2232,7 @@
       <w:lvl w:ilvl="5">
         <w:start w:val="1"/>
         <w:numFmt w:val="decimal"/>
-        <w:pStyle w:val="Heading6"/>
+        <w:pStyle w:val="6"/>
         <w:lvlText w:val="%1.%2.%3.%4.%5.%6"/>
         <w:lvlJc w:val="left"/>
         <w:pPr>
@@ -2228,7 +2247,7 @@
       <w:lvl w:ilvl="6">
         <w:start w:val="1"/>
         <w:numFmt w:val="decimal"/>
-        <w:pStyle w:val="Heading7"/>
+        <w:pStyle w:val="7"/>
         <w:lvlText w:val="%1.%2.%3.%4.%5.%6.%7"/>
         <w:lvlJc w:val="left"/>
         <w:pPr>
@@ -2243,7 +2262,7 @@
       <w:lvl w:ilvl="7">
         <w:start w:val="1"/>
         <w:numFmt w:val="decimal"/>
-        <w:pStyle w:val="Heading8"/>
+        <w:pStyle w:val="8"/>
         <w:lvlText w:val="%1.%2.%3.%4.%5.%6.%7.%8"/>
         <w:lvlJc w:val="left"/>
         <w:pPr>
@@ -2258,7 +2277,7 @@
       <w:lvl w:ilvl="8">
         <w:start w:val="1"/>
         <w:numFmt w:val="decimal"/>
-        <w:pStyle w:val="Heading9"/>
+        <w:pStyle w:val="9"/>
         <w:lvlText w:val="%1.%2.%3.%4.%5.%6.%7.%8.%9"/>
         <w:lvlJc w:val="left"/>
         <w:pPr>
@@ -2276,7 +2295,7 @@
       <w:lvl w:ilvl="0">
         <w:start w:val="1"/>
         <w:numFmt w:val="decimal"/>
-        <w:pStyle w:val="Heading1"/>
+        <w:pStyle w:val="1"/>
         <w:lvlText w:val="%1"/>
         <w:lvlJc w:val="left"/>
         <w:pPr>
@@ -2294,7 +2313,7 @@
       <w:lvl w:ilvl="1">
         <w:start w:val="1"/>
         <w:numFmt w:val="decimal"/>
-        <w:pStyle w:val="Heading2"/>
+        <w:pStyle w:val="2"/>
         <w:lvlText w:val="%1.%2"/>
         <w:lvlJc w:val="left"/>
         <w:pPr>
@@ -2313,7 +2332,7 @@
       <w:lvl w:ilvl="2">
         <w:start w:val="1"/>
         <w:numFmt w:val="decimal"/>
-        <w:pStyle w:val="Heading3"/>
+        <w:pStyle w:val="3"/>
         <w:lvlText w:val="%1.%2.%3"/>
         <w:lvlJc w:val="left"/>
         <w:pPr>
@@ -2331,7 +2350,7 @@
       <w:lvl w:ilvl="3">
         <w:start w:val="1"/>
         <w:numFmt w:val="decimal"/>
-        <w:pStyle w:val="Heading4"/>
+        <w:pStyle w:val="4"/>
         <w:lvlText w:val="%1.%2.%3.%4"/>
         <w:lvlJc w:val="left"/>
         <w:pPr>
@@ -2346,7 +2365,7 @@
       <w:lvl w:ilvl="4">
         <w:start w:val="1"/>
         <w:numFmt w:val="decimal"/>
-        <w:pStyle w:val="Heading5"/>
+        <w:pStyle w:val="5"/>
         <w:lvlText w:val="%1.%2.%3.%4.%5"/>
         <w:lvlJc w:val="left"/>
         <w:pPr>
@@ -2361,7 +2380,7 @@
       <w:lvl w:ilvl="5">
         <w:start w:val="1"/>
         <w:numFmt w:val="decimal"/>
-        <w:pStyle w:val="Heading6"/>
+        <w:pStyle w:val="6"/>
         <w:lvlText w:val="%1.%2.%3.%4.%5.%6"/>
         <w:lvlJc w:val="left"/>
         <w:pPr>
@@ -2376,7 +2395,7 @@
       <w:lvl w:ilvl="6">
         <w:start w:val="1"/>
         <w:numFmt w:val="decimal"/>
-        <w:pStyle w:val="Heading7"/>
+        <w:pStyle w:val="7"/>
         <w:lvlText w:val="%1.%2.%3.%4.%5.%6.%7"/>
         <w:lvlJc w:val="left"/>
         <w:pPr>
@@ -2391,7 +2410,7 @@
       <w:lvl w:ilvl="7">
         <w:start w:val="1"/>
         <w:numFmt w:val="decimal"/>
-        <w:pStyle w:val="Heading8"/>
+        <w:pStyle w:val="8"/>
         <w:lvlText w:val="%1.%2.%3.%4.%5.%6.%7.%8"/>
         <w:lvlJc w:val="left"/>
         <w:pPr>
@@ -2406,7 +2425,7 @@
       <w:lvl w:ilvl="8">
         <w:start w:val="1"/>
         <w:numFmt w:val="decimal"/>
-        <w:pStyle w:val="Heading9"/>
+        <w:pStyle w:val="9"/>
         <w:lvlText w:val="%1.%2.%3.%4.%5.%6.%7.%8.%9"/>
         <w:lvlJc w:val="left"/>
         <w:pPr>
@@ -2471,17 +2490,17 @@
 </file>
 
 <file path=word/styles.xml><?xml version="1.0" encoding="utf-8"?>
-<w:styles xmlns:mc="http://schemas.openxmlformats.org/markup-compatibility/2006" xmlns:r="http://schemas.openxmlformats.org/officeDocument/2006/relationships" xmlns:w="http://schemas.openxmlformats.org/wordprocessingml/2006/main" xmlns:w14="http://schemas.microsoft.com/office/word/2010/wordml" xmlns:w15="http://schemas.microsoft.com/office/word/2012/wordml" xmlns:w16cid="http://schemas.microsoft.com/office/word/2016/wordml/cid" xmlns:w16se="http://schemas.microsoft.com/office/word/2015/wordml/symex" mc:Ignorable="w14 w15 w16se w16cid">
+<w:styles xmlns:mc="http://schemas.openxmlformats.org/markup-compatibility/2006" xmlns:r="http://schemas.openxmlformats.org/officeDocument/2006/relationships" xmlns:w="http://schemas.openxmlformats.org/wordprocessingml/2006/main" xmlns:w14="http://schemas.microsoft.com/office/word/2010/wordml" xmlns:w15="http://schemas.microsoft.com/office/word/2012/wordml" mc:Ignorable="w14 w15">
   <w:docDefaults>
     <w:rPrDefault>
       <w:rPr>
         <w:rFonts w:ascii="Calibri" w:eastAsia="Times New Roman" w:hAnsi="Calibri" w:cs="Times New Roman"/>
-        <w:lang w:val="en-US" w:eastAsia="en-US" w:bidi="ar-SA"/>
+        <w:lang w:val="ru-RU" w:eastAsia="ru-RU" w:bidi="ar-SA"/>
       </w:rPr>
     </w:rPrDefault>
     <w:pPrDefault/>
   </w:docDefaults>
-  <w:latentStyles w:defLockedState="0" w:defUIPriority="99" w:defSemiHidden="0" w:defUnhideWhenUsed="0" w:defQFormat="0" w:count="375">
+  <w:latentStyles w:defLockedState="0" w:defUIPriority="99" w:defSemiHidden="0" w:defUnhideWhenUsed="0" w:defQFormat="0" w:count="371">
     <w:lsdException w:name="Normal" w:locked="1" w:uiPriority="0" w:qFormat="1"/>
     <w:lsdException w:name="heading 1" w:locked="1" w:uiPriority="0" w:qFormat="1"/>
     <w:lsdException w:name="heading 2" w:locked="1" w:uiPriority="0" w:qFormat="1"/>
@@ -2853,12 +2872,8 @@
     <w:lsdException w:name="List Table 5 Dark Accent 6" w:uiPriority="50"/>
     <w:lsdException w:name="List Table 6 Colorful Accent 6" w:uiPriority="51"/>
     <w:lsdException w:name="List Table 7 Colorful Accent 6" w:uiPriority="52"/>
-    <w:lsdException w:name="Mention" w:semiHidden="1" w:unhideWhenUsed="1"/>
-    <w:lsdException w:name="Smart Hyperlink" w:semiHidden="1" w:unhideWhenUsed="1"/>
-    <w:lsdException w:name="Hashtag" w:semiHidden="1" w:unhideWhenUsed="1"/>
-    <w:lsdException w:name="Unresolved Mention" w:semiHidden="1" w:unhideWhenUsed="1"/>
   </w:latentStyles>
-  <w:style w:type="paragraph" w:default="1" w:styleId="Normal">
+  <w:style w:type="paragraph" w:default="1" w:styleId="a0">
     <w:name w:val="Normal"/>
     <w:qFormat/>
     <w:rsid w:val="00B75C88"/>
@@ -2869,14 +2884,14 @@
       <w:rFonts w:ascii="Times New Roman" w:hAnsi="Times New Roman"/>
       <w:sz w:val="24"/>
       <w:szCs w:val="24"/>
-      <w:lang w:val="ru-RU" w:eastAsia="ar-SA"/>
-    </w:rPr>
-  </w:style>
-  <w:style w:type="paragraph" w:styleId="Heading1">
+      <w:lang w:eastAsia="ar-SA"/>
+    </w:rPr>
+  </w:style>
+  <w:style w:type="paragraph" w:styleId="1">
     <w:name w:val="heading 1"/>
-    <w:basedOn w:val="Normal"/>
-    <w:next w:val="Normal"/>
-    <w:link w:val="Heading1Char"/>
+    <w:basedOn w:val="a0"/>
+    <w:next w:val="a0"/>
+    <w:link w:val="10"/>
     <w:uiPriority w:val="99"/>
     <w:qFormat/>
     <w:rsid w:val="000B0772"/>
@@ -2897,11 +2912,11 @@
       <w:lang w:eastAsia="en-US"/>
     </w:rPr>
   </w:style>
-  <w:style w:type="paragraph" w:styleId="Heading2">
+  <w:style w:type="paragraph" w:styleId="2">
     <w:name w:val="heading 2"/>
-    <w:basedOn w:val="Normal"/>
-    <w:next w:val="Normal"/>
-    <w:link w:val="Heading2Char"/>
+    <w:basedOn w:val="a0"/>
+    <w:next w:val="a0"/>
+    <w:link w:val="20"/>
     <w:autoRedefine/>
     <w:uiPriority w:val="99"/>
     <w:qFormat/>
@@ -2924,11 +2939,11 @@
       <w:lang w:eastAsia="en-US"/>
     </w:rPr>
   </w:style>
-  <w:style w:type="paragraph" w:styleId="Heading3">
+  <w:style w:type="paragraph" w:styleId="3">
     <w:name w:val="heading 3"/>
-    <w:basedOn w:val="Normal"/>
-    <w:next w:val="Normal"/>
-    <w:link w:val="Heading3Char"/>
+    <w:basedOn w:val="a0"/>
+    <w:next w:val="a0"/>
+    <w:link w:val="30"/>
     <w:uiPriority w:val="99"/>
     <w:qFormat/>
     <w:rsid w:val="002B3CA5"/>
@@ -2947,11 +2962,11 @@
       <w:bCs/>
     </w:rPr>
   </w:style>
-  <w:style w:type="paragraph" w:styleId="Heading4">
+  <w:style w:type="paragraph" w:styleId="4">
     <w:name w:val="heading 4"/>
-    <w:basedOn w:val="Normal"/>
-    <w:next w:val="Normal"/>
-    <w:link w:val="Heading4Char"/>
+    <w:basedOn w:val="a0"/>
+    <w:next w:val="a0"/>
+    <w:link w:val="40"/>
     <w:uiPriority w:val="99"/>
     <w:qFormat/>
     <w:rsid w:val="00AE2D71"/>
@@ -2974,11 +2989,11 @@
       <w:color w:val="4F81BD"/>
     </w:rPr>
   </w:style>
-  <w:style w:type="paragraph" w:styleId="Heading5">
+  <w:style w:type="paragraph" w:styleId="5">
     <w:name w:val="heading 5"/>
-    <w:basedOn w:val="Normal"/>
-    <w:next w:val="Normal"/>
-    <w:link w:val="Heading5Char"/>
+    <w:basedOn w:val="a0"/>
+    <w:next w:val="a0"/>
+    <w:link w:val="50"/>
     <w:uiPriority w:val="99"/>
     <w:qFormat/>
     <w:rsid w:val="00AE2D71"/>
@@ -2997,11 +3012,11 @@
       <w:color w:val="243F60"/>
     </w:rPr>
   </w:style>
-  <w:style w:type="paragraph" w:styleId="Heading6">
+  <w:style w:type="paragraph" w:styleId="6">
     <w:name w:val="heading 6"/>
-    <w:basedOn w:val="Normal"/>
-    <w:next w:val="Normal"/>
-    <w:link w:val="Heading6Char"/>
+    <w:basedOn w:val="a0"/>
+    <w:next w:val="a0"/>
+    <w:link w:val="60"/>
     <w:uiPriority w:val="99"/>
     <w:qFormat/>
     <w:rsid w:val="00AE2D71"/>
@@ -3022,11 +3037,11 @@
       <w:color w:val="243F60"/>
     </w:rPr>
   </w:style>
-  <w:style w:type="paragraph" w:styleId="Heading7">
+  <w:style w:type="paragraph" w:styleId="7">
     <w:name w:val="heading 7"/>
-    <w:basedOn w:val="Normal"/>
-    <w:next w:val="Normal"/>
-    <w:link w:val="Heading7Char"/>
+    <w:basedOn w:val="a0"/>
+    <w:next w:val="a0"/>
+    <w:link w:val="70"/>
     <w:uiPriority w:val="99"/>
     <w:qFormat/>
     <w:rsid w:val="00AE2D71"/>
@@ -3047,11 +3062,11 @@
       <w:color w:val="404040"/>
     </w:rPr>
   </w:style>
-  <w:style w:type="paragraph" w:styleId="Heading8">
+  <w:style w:type="paragraph" w:styleId="8">
     <w:name w:val="heading 8"/>
-    <w:basedOn w:val="Normal"/>
-    <w:next w:val="Normal"/>
-    <w:link w:val="Heading8Char"/>
+    <w:basedOn w:val="a0"/>
+    <w:next w:val="a0"/>
+    <w:link w:val="80"/>
     <w:uiPriority w:val="99"/>
     <w:qFormat/>
     <w:rsid w:val="00AE2D71"/>
@@ -3072,11 +3087,11 @@
       <w:szCs w:val="20"/>
     </w:rPr>
   </w:style>
-  <w:style w:type="paragraph" w:styleId="Heading9">
+  <w:style w:type="paragraph" w:styleId="9">
     <w:name w:val="heading 9"/>
-    <w:basedOn w:val="Normal"/>
-    <w:next w:val="Normal"/>
-    <w:link w:val="Heading9Char"/>
+    <w:basedOn w:val="a0"/>
+    <w:next w:val="a0"/>
+    <w:link w:val="90"/>
     <w:uiPriority w:val="99"/>
     <w:qFormat/>
     <w:rsid w:val="00AE2D71"/>
@@ -3099,13 +3114,13 @@
       <w:szCs w:val="20"/>
     </w:rPr>
   </w:style>
-  <w:style w:type="character" w:default="1" w:styleId="DefaultParagraphFont">
+  <w:style w:type="character" w:default="1" w:styleId="a1">
     <w:name w:val="Default Paragraph Font"/>
     <w:uiPriority w:val="1"/>
     <w:semiHidden/>
     <w:unhideWhenUsed/>
   </w:style>
-  <w:style w:type="table" w:default="1" w:styleId="TableNormal">
+  <w:style w:type="table" w:default="1" w:styleId="a2">
     <w:name w:val="Normal Table"/>
     <w:uiPriority w:val="99"/>
     <w:semiHidden/>
@@ -3120,15 +3135,15 @@
       </w:tblCellMar>
     </w:tblPr>
   </w:style>
-  <w:style w:type="numbering" w:default="1" w:styleId="NoList">
+  <w:style w:type="numbering" w:default="1" w:styleId="a3">
     <w:name w:val="No List"/>
     <w:uiPriority w:val="99"/>
     <w:semiHidden/>
     <w:unhideWhenUsed/>
   </w:style>
-  <w:style w:type="character" w:customStyle="1" w:styleId="Heading1Char">
-    <w:name w:val="Heading 1 Char"/>
-    <w:link w:val="Heading1"/>
+  <w:style w:type="character" w:customStyle="1" w:styleId="10">
+    <w:name w:val="Заголовок 1 Знак"/>
+    <w:link w:val="1"/>
     <w:uiPriority w:val="99"/>
     <w:locked/>
     <w:rsid w:val="000B0772"/>
@@ -3140,9 +3155,9 @@
       <w:szCs w:val="28"/>
     </w:rPr>
   </w:style>
-  <w:style w:type="character" w:customStyle="1" w:styleId="Heading2Char">
-    <w:name w:val="Heading 2 Char"/>
-    <w:link w:val="Heading2"/>
+  <w:style w:type="character" w:customStyle="1" w:styleId="20">
+    <w:name w:val="Заголовок 2 Знак"/>
+    <w:link w:val="2"/>
     <w:uiPriority w:val="99"/>
     <w:locked/>
     <w:rsid w:val="005719C4"/>
@@ -3154,9 +3169,9 @@
       <w:szCs w:val="26"/>
     </w:rPr>
   </w:style>
-  <w:style w:type="character" w:customStyle="1" w:styleId="Heading3Char">
-    <w:name w:val="Heading 3 Char"/>
-    <w:link w:val="Heading3"/>
+  <w:style w:type="character" w:customStyle="1" w:styleId="30">
+    <w:name w:val="Заголовок 3 Знак"/>
+    <w:link w:val="3"/>
     <w:uiPriority w:val="99"/>
     <w:locked/>
     <w:rsid w:val="002B3CA5"/>
@@ -3169,9 +3184,9 @@
       <w:lang w:eastAsia="ar-SA" w:bidi="ar-SA"/>
     </w:rPr>
   </w:style>
-  <w:style w:type="character" w:customStyle="1" w:styleId="Heading4Char">
-    <w:name w:val="Heading 4 Char"/>
-    <w:link w:val="Heading4"/>
+  <w:style w:type="character" w:customStyle="1" w:styleId="40">
+    <w:name w:val="Заголовок 4 Знак"/>
+    <w:link w:val="4"/>
     <w:uiPriority w:val="99"/>
     <w:semiHidden/>
     <w:locked/>
@@ -3188,9 +3203,9 @@
       <w:lang w:eastAsia="ar-SA" w:bidi="ar-SA"/>
     </w:rPr>
   </w:style>
-  <w:style w:type="character" w:customStyle="1" w:styleId="Heading5Char">
-    <w:name w:val="Heading 5 Char"/>
-    <w:link w:val="Heading5"/>
+  <w:style w:type="character" w:customStyle="1" w:styleId="50">
+    <w:name w:val="Заголовок 5 Знак"/>
+    <w:link w:val="5"/>
     <w:uiPriority w:val="99"/>
     <w:semiHidden/>
     <w:locked/>
@@ -3203,9 +3218,9 @@
       <w:lang w:eastAsia="ar-SA" w:bidi="ar-SA"/>
     </w:rPr>
   </w:style>
-  <w:style w:type="character" w:customStyle="1" w:styleId="Heading6Char">
-    <w:name w:val="Heading 6 Char"/>
-    <w:link w:val="Heading6"/>
+  <w:style w:type="character" w:customStyle="1" w:styleId="60">
+    <w:name w:val="Заголовок 6 Знак"/>
+    <w:link w:val="6"/>
     <w:uiPriority w:val="99"/>
     <w:semiHidden/>
     <w:locked/>
@@ -3220,9 +3235,9 @@
       <w:lang w:eastAsia="ar-SA" w:bidi="ar-SA"/>
     </w:rPr>
   </w:style>
-  <w:style w:type="character" w:customStyle="1" w:styleId="Heading7Char">
-    <w:name w:val="Heading 7 Char"/>
-    <w:link w:val="Heading7"/>
+  <w:style w:type="character" w:customStyle="1" w:styleId="70">
+    <w:name w:val="Заголовок 7 Знак"/>
+    <w:link w:val="7"/>
     <w:uiPriority w:val="99"/>
     <w:semiHidden/>
     <w:locked/>
@@ -3237,9 +3252,9 @@
       <w:lang w:eastAsia="ar-SA" w:bidi="ar-SA"/>
     </w:rPr>
   </w:style>
-  <w:style w:type="character" w:customStyle="1" w:styleId="Heading8Char">
-    <w:name w:val="Heading 8 Char"/>
-    <w:link w:val="Heading8"/>
+  <w:style w:type="character" w:customStyle="1" w:styleId="80">
+    <w:name w:val="Заголовок 8 Знак"/>
+    <w:link w:val="8"/>
     <w:uiPriority w:val="99"/>
     <w:semiHidden/>
     <w:locked/>
@@ -3252,9 +3267,9 @@
       <w:lang w:eastAsia="ar-SA" w:bidi="ar-SA"/>
     </w:rPr>
   </w:style>
-  <w:style w:type="character" w:customStyle="1" w:styleId="Heading9Char">
-    <w:name w:val="Heading 9 Char"/>
-    <w:link w:val="Heading9"/>
+  <w:style w:type="character" w:customStyle="1" w:styleId="90">
+    <w:name w:val="Заголовок 9 Знак"/>
+    <w:link w:val="9"/>
     <w:uiPriority w:val="99"/>
     <w:semiHidden/>
     <w:locked/>
@@ -3269,10 +3284,10 @@
       <w:lang w:eastAsia="ar-SA" w:bidi="ar-SA"/>
     </w:rPr>
   </w:style>
-  <w:style w:type="paragraph" w:customStyle="1" w:styleId="a0">
+  <w:style w:type="paragraph" w:customStyle="1" w:styleId="a4">
     <w:name w:val="Ненумеруемый раздел"/>
-    <w:basedOn w:val="Heading2"/>
-    <w:link w:val="a1"/>
+    <w:basedOn w:val="2"/>
+    <w:link w:val="a5"/>
     <w:autoRedefine/>
     <w:uiPriority w:val="99"/>
     <w:rsid w:val="002B5D10"/>
@@ -3284,9 +3299,9 @@
       <w:caps/>
     </w:rPr>
   </w:style>
-  <w:style w:type="character" w:customStyle="1" w:styleId="a1">
+  <w:style w:type="character" w:customStyle="1" w:styleId="a5">
     <w:name w:val="Ненумеруемый раздел Знак"/>
-    <w:link w:val="a0"/>
+    <w:link w:val="a4"/>
     <w:uiPriority w:val="99"/>
     <w:locked/>
     <w:rsid w:val="002B5D10"/>
@@ -3299,10 +3314,10 @@
       <w:szCs w:val="26"/>
     </w:rPr>
   </w:style>
-  <w:style w:type="paragraph" w:customStyle="1" w:styleId="a2">
+  <w:style w:type="paragraph" w:customStyle="1" w:styleId="a6">
     <w:name w:val="Ненумеруемые разделы"/>
-    <w:basedOn w:val="Heading1"/>
-    <w:link w:val="a3"/>
+    <w:basedOn w:val="1"/>
+    <w:link w:val="a7"/>
     <w:uiPriority w:val="99"/>
     <w:rsid w:val="006B5B5F"/>
     <w:pPr>
@@ -3316,10 +3331,10 @@
       <w:color w:val="000000"/>
     </w:rPr>
   </w:style>
-  <w:style w:type="paragraph" w:customStyle="1" w:styleId="a4">
+  <w:style w:type="paragraph" w:customStyle="1" w:styleId="a8">
     <w:name w:val="Обычный текст"/>
-    <w:basedOn w:val="Normal"/>
-    <w:link w:val="a5"/>
+    <w:basedOn w:val="a0"/>
+    <w:link w:val="a9"/>
     <w:uiPriority w:val="99"/>
     <w:rsid w:val="00B75C88"/>
     <w:pPr>
@@ -3329,9 +3344,9 @@
       <w:jc w:val="both"/>
     </w:pPr>
   </w:style>
-  <w:style w:type="character" w:customStyle="1" w:styleId="a3">
+  <w:style w:type="character" w:customStyle="1" w:styleId="a7">
     <w:name w:val="Ненумеруемые разделы Знак"/>
-    <w:link w:val="a2"/>
+    <w:link w:val="a6"/>
     <w:uiPriority w:val="99"/>
     <w:locked/>
     <w:rsid w:val="006B5B5F"/>
@@ -3345,9 +3360,9 @@
       <w:szCs w:val="28"/>
     </w:rPr>
   </w:style>
-  <w:style w:type="character" w:customStyle="1" w:styleId="a5">
+  <w:style w:type="character" w:customStyle="1" w:styleId="a9">
     <w:name w:val="Обычный текст Знак"/>
-    <w:link w:val="a4"/>
+    <w:link w:val="a8"/>
     <w:uiPriority w:val="99"/>
     <w:locked/>
     <w:rsid w:val="00B75C88"/>
@@ -3358,10 +3373,10 @@
       <w:lang w:eastAsia="ar-SA" w:bidi="ar-SA"/>
     </w:rPr>
   </w:style>
-  <w:style w:type="paragraph" w:styleId="BalloonText">
+  <w:style w:type="paragraph" w:styleId="aa">
     <w:name w:val="Balloon Text"/>
-    <w:basedOn w:val="Normal"/>
-    <w:link w:val="BalloonTextChar"/>
+    <w:basedOn w:val="a0"/>
+    <w:link w:val="ab"/>
     <w:uiPriority w:val="99"/>
     <w:semiHidden/>
     <w:rsid w:val="00AE2D71"/>
@@ -3374,9 +3389,9 @@
       <w:szCs w:val="16"/>
     </w:rPr>
   </w:style>
-  <w:style w:type="character" w:customStyle="1" w:styleId="BalloonTextChar">
-    <w:name w:val="Balloon Text Char"/>
-    <w:link w:val="BalloonText"/>
+  <w:style w:type="character" w:customStyle="1" w:styleId="ab">
+    <w:name w:val="Текст выноски Знак"/>
+    <w:link w:val="aa"/>
     <w:uiPriority w:val="99"/>
     <w:semiHidden/>
     <w:locked/>
@@ -3388,11 +3403,11 @@
       <w:lang w:eastAsia="ar-SA" w:bidi="ar-SA"/>
     </w:rPr>
   </w:style>
-  <w:style w:type="paragraph" w:styleId="Caption">
+  <w:style w:type="paragraph" w:styleId="ac">
     <w:name w:val="caption"/>
-    <w:basedOn w:val="Normal"/>
-    <w:next w:val="Normal"/>
-    <w:link w:val="CaptionChar"/>
+    <w:basedOn w:val="a0"/>
+    <w:next w:val="a0"/>
+    <w:link w:val="ad"/>
     <w:uiPriority w:val="99"/>
     <w:qFormat/>
     <w:rsid w:val="006B6F27"/>
@@ -3405,10 +3420,10 @@
       <w:szCs w:val="18"/>
     </w:rPr>
   </w:style>
-  <w:style w:type="paragraph" w:customStyle="1" w:styleId="a6">
+  <w:style w:type="paragraph" w:customStyle="1" w:styleId="ae">
     <w:name w:val="Иллюстрации"/>
-    <w:basedOn w:val="a4"/>
-    <w:link w:val="a7"/>
+    <w:basedOn w:val="a8"/>
+    <w:link w:val="af"/>
     <w:uiPriority w:val="99"/>
     <w:rsid w:val="00737FA9"/>
     <w:pPr>
@@ -3420,9 +3435,9 @@
       <w:noProof/>
     </w:rPr>
   </w:style>
-  <w:style w:type="paragraph" w:styleId="ListParagraph">
+  <w:style w:type="paragraph" w:styleId="af0">
     <w:name w:val="List Paragraph"/>
-    <w:basedOn w:val="Normal"/>
+    <w:basedOn w:val="a0"/>
     <w:uiPriority w:val="99"/>
     <w:qFormat/>
     <w:rsid w:val="00737FA9"/>
@@ -3431,9 +3446,9 @@
       <w:contextualSpacing/>
     </w:pPr>
   </w:style>
-  <w:style w:type="character" w:customStyle="1" w:styleId="a7">
+  <w:style w:type="character" w:customStyle="1" w:styleId="af">
     <w:name w:val="Иллюстрации Знак"/>
-    <w:link w:val="a6"/>
+    <w:link w:val="ae"/>
     <w:uiPriority w:val="99"/>
     <w:locked/>
     <w:rsid w:val="00737FA9"/>
@@ -3445,10 +3460,10 @@
       <w:lang w:eastAsia="ar-SA" w:bidi="ar-SA"/>
     </w:rPr>
   </w:style>
-  <w:style w:type="paragraph" w:styleId="Subtitle">
+  <w:style w:type="paragraph" w:styleId="af1">
     <w:name w:val="Subtitle"/>
-    <w:basedOn w:val="Normal"/>
-    <w:link w:val="SubtitleChar"/>
+    <w:basedOn w:val="a0"/>
+    <w:link w:val="af2"/>
     <w:uiPriority w:val="99"/>
     <w:qFormat/>
     <w:rsid w:val="000B0772"/>
@@ -3461,9 +3476,9 @@
       <w:rFonts w:ascii="Arial" w:hAnsi="Arial" w:cs="Arial"/>
     </w:rPr>
   </w:style>
-  <w:style w:type="character" w:customStyle="1" w:styleId="SubtitleChar">
-    <w:name w:val="Subtitle Char"/>
-    <w:link w:val="Subtitle"/>
+  <w:style w:type="character" w:customStyle="1" w:styleId="af2">
+    <w:name w:val="Подзаголовок Знак"/>
+    <w:link w:val="af1"/>
     <w:uiPriority w:val="99"/>
     <w:locked/>
     <w:rsid w:val="000B0772"/>
@@ -3474,10 +3489,10 @@
       <w:lang w:eastAsia="ar-SA" w:bidi="ar-SA"/>
     </w:rPr>
   </w:style>
-  <w:style w:type="paragraph" w:customStyle="1" w:styleId="a8">
+  <w:style w:type="paragraph" w:customStyle="1" w:styleId="af3">
     <w:name w:val="Формулы"/>
-    <w:basedOn w:val="a4"/>
-    <w:link w:val="a9"/>
+    <w:basedOn w:val="a8"/>
+    <w:link w:val="af4"/>
     <w:uiPriority w:val="99"/>
     <w:rsid w:val="0060096A"/>
     <w:pPr>
@@ -3489,10 +3504,10 @@
       <w:lang w:val="en-US"/>
     </w:rPr>
   </w:style>
-  <w:style w:type="paragraph" w:styleId="TOCHeading">
+  <w:style w:type="paragraph" w:styleId="af5">
     <w:name w:val="TOC Heading"/>
-    <w:basedOn w:val="Normal"/>
-    <w:next w:val="Normal"/>
+    <w:basedOn w:val="a0"/>
+    <w:next w:val="a0"/>
     <w:uiPriority w:val="99"/>
     <w:qFormat/>
     <w:rsid w:val="004A5ECB"/>
@@ -3503,9 +3518,9 @@
       <w:b/>
     </w:rPr>
   </w:style>
-  <w:style w:type="character" w:customStyle="1" w:styleId="a9">
+  <w:style w:type="character" w:customStyle="1" w:styleId="af4">
     <w:name w:val="Формулы Знак"/>
-    <w:link w:val="a8"/>
+    <w:link w:val="af3"/>
     <w:uiPriority w:val="99"/>
     <w:locked/>
     <w:rsid w:val="0060096A"/>
@@ -3517,10 +3532,10 @@
       <w:lang w:val="en-US" w:eastAsia="ar-SA" w:bidi="ar-SA"/>
     </w:rPr>
   </w:style>
-  <w:style w:type="paragraph" w:styleId="TOC1">
+  <w:style w:type="paragraph" w:styleId="11">
     <w:name w:val="toc 1"/>
-    <w:basedOn w:val="Normal"/>
-    <w:next w:val="Normal"/>
+    <w:basedOn w:val="a0"/>
+    <w:next w:val="a0"/>
     <w:autoRedefine/>
     <w:uiPriority w:val="99"/>
     <w:rsid w:val="0058461A"/>
@@ -3528,10 +3543,10 @@
       <w:spacing w:after="100"/>
     </w:pPr>
   </w:style>
-  <w:style w:type="paragraph" w:styleId="TOC2">
+  <w:style w:type="paragraph" w:styleId="21">
     <w:name w:val="toc 2"/>
-    <w:basedOn w:val="Normal"/>
-    <w:next w:val="Normal"/>
+    <w:basedOn w:val="a0"/>
+    <w:next w:val="a0"/>
     <w:autoRedefine/>
     <w:uiPriority w:val="99"/>
     <w:rsid w:val="0058461A"/>
@@ -3540,7 +3555,7 @@
       <w:ind w:left="240"/>
     </w:pPr>
   </w:style>
-  <w:style w:type="character" w:styleId="Hyperlink">
+  <w:style w:type="character" w:styleId="af6">
     <w:name w:val="Hyperlink"/>
     <w:uiPriority w:val="99"/>
     <w:rsid w:val="0058461A"/>
@@ -3550,20 +3565,20 @@
       <w:u w:val="single"/>
     </w:rPr>
   </w:style>
-  <w:style w:type="paragraph" w:customStyle="1" w:styleId="aa">
+  <w:style w:type="paragraph" w:customStyle="1" w:styleId="af7">
     <w:name w:val="Название таблицы"/>
-    <w:basedOn w:val="Caption"/>
-    <w:link w:val="ab"/>
+    <w:basedOn w:val="ac"/>
+    <w:link w:val="af8"/>
     <w:uiPriority w:val="99"/>
     <w:rsid w:val="00F61371"/>
     <w:pPr>
       <w:jc w:val="left"/>
     </w:pPr>
   </w:style>
-  <w:style w:type="paragraph" w:styleId="TOC3">
+  <w:style w:type="paragraph" w:styleId="31">
     <w:name w:val="toc 3"/>
-    <w:basedOn w:val="Normal"/>
-    <w:next w:val="Normal"/>
+    <w:basedOn w:val="a0"/>
+    <w:next w:val="a0"/>
     <w:autoRedefine/>
     <w:uiPriority w:val="99"/>
     <w:rsid w:val="00955F94"/>
@@ -3572,9 +3587,9 @@
       <w:ind w:left="480"/>
     </w:pPr>
   </w:style>
-  <w:style w:type="character" w:customStyle="1" w:styleId="CaptionChar">
-    <w:name w:val="Caption Char"/>
-    <w:link w:val="Caption"/>
+  <w:style w:type="character" w:customStyle="1" w:styleId="ad">
+    <w:name w:val="Название объекта Знак"/>
+    <w:link w:val="ac"/>
     <w:uiPriority w:val="99"/>
     <w:locked/>
     <w:rsid w:val="006B6F27"/>
@@ -3586,9 +3601,9 @@
       <w:lang w:eastAsia="ar-SA" w:bidi="ar-SA"/>
     </w:rPr>
   </w:style>
-  <w:style w:type="character" w:customStyle="1" w:styleId="ab">
+  <w:style w:type="character" w:customStyle="1" w:styleId="af8">
     <w:name w:val="Название таблицы Знак"/>
-    <w:link w:val="aa"/>
+    <w:link w:val="af7"/>
     <w:uiPriority w:val="99"/>
     <w:locked/>
     <w:rsid w:val="00F61371"/>
@@ -3600,9 +3615,9 @@
       <w:lang w:eastAsia="ar-SA" w:bidi="ar-SA"/>
     </w:rPr>
   </w:style>
-  <w:style w:type="table" w:styleId="TableGrid">
+  <w:style w:type="table" w:styleId="af9">
     <w:name w:val="Table Grid"/>
-    <w:basedOn w:val="TableNormal"/>
+    <w:basedOn w:val="a2"/>
     <w:uiPriority w:val="99"/>
     <w:rsid w:val="00AD43AA"/>
     <w:rPr>
@@ -3610,6 +3625,7 @@
       <w:sz w:val="24"/>
     </w:rPr>
     <w:tblPr>
+      <w:tblInd w:w="0" w:type="dxa"/>
       <w:tblBorders>
         <w:top w:val="single" w:sz="4" w:space="0" w:color="auto"/>
         <w:left w:val="single" w:sz="4" w:space="0" w:color="auto"/>
@@ -3619,31 +3635,33 @@
         <w:insideV w:val="single" w:sz="4" w:space="0" w:color="auto"/>
       </w:tblBorders>
       <w:tblCellMar>
+        <w:top w:w="0" w:type="dxa"/>
         <w:left w:w="0" w:type="dxa"/>
+        <w:bottom w:w="0" w:type="dxa"/>
         <w:right w:w="0" w:type="dxa"/>
       </w:tblCellMar>
     </w:tblPr>
   </w:style>
-  <w:style w:type="paragraph" w:customStyle="1" w:styleId="ac">
+  <w:style w:type="paragraph" w:customStyle="1" w:styleId="afa">
     <w:name w:val="Текст таблиц"/>
-    <w:basedOn w:val="Normal"/>
-    <w:link w:val="ad"/>
+    <w:basedOn w:val="a0"/>
+    <w:link w:val="afb"/>
     <w:uiPriority w:val="99"/>
     <w:rsid w:val="003E63E5"/>
     <w:rPr>
       <w:szCs w:val="20"/>
     </w:rPr>
   </w:style>
-  <w:style w:type="paragraph" w:customStyle="1" w:styleId="ae">
+  <w:style w:type="paragraph" w:customStyle="1" w:styleId="afc">
     <w:name w:val="Названия таблиц"/>
-    <w:basedOn w:val="Caption"/>
-    <w:link w:val="af"/>
+    <w:basedOn w:val="ac"/>
+    <w:link w:val="afd"/>
     <w:uiPriority w:val="99"/>
     <w:rsid w:val="00D862EB"/>
   </w:style>
-  <w:style w:type="character" w:customStyle="1" w:styleId="ad">
+  <w:style w:type="character" w:customStyle="1" w:styleId="afb">
     <w:name w:val="Текст таблиц Знак"/>
-    <w:link w:val="ac"/>
+    <w:link w:val="afa"/>
     <w:uiPriority w:val="99"/>
     <w:locked/>
     <w:rsid w:val="003E63E5"/>
@@ -3654,10 +3672,10 @@
       <w:lang w:eastAsia="ar-SA" w:bidi="ar-SA"/>
     </w:rPr>
   </w:style>
-  <w:style w:type="paragraph" w:styleId="Header">
+  <w:style w:type="paragraph" w:styleId="afe">
     <w:name w:val="header"/>
-    <w:basedOn w:val="Normal"/>
-    <w:link w:val="HeaderChar"/>
+    <w:basedOn w:val="a0"/>
+    <w:link w:val="aff"/>
     <w:uiPriority w:val="99"/>
     <w:rsid w:val="00FF187D"/>
     <w:pPr>
@@ -3668,9 +3686,9 @@
       <w:spacing w:line="240" w:lineRule="auto"/>
     </w:pPr>
   </w:style>
-  <w:style w:type="character" w:customStyle="1" w:styleId="HeaderChar">
-    <w:name w:val="Header Char"/>
-    <w:link w:val="Header"/>
+  <w:style w:type="character" w:customStyle="1" w:styleId="aff">
+    <w:name w:val="Верхний колонтитул Знак"/>
+    <w:link w:val="afe"/>
     <w:uiPriority w:val="99"/>
     <w:locked/>
     <w:rsid w:val="00FF187D"/>
@@ -3681,9 +3699,9 @@
       <w:lang w:eastAsia="ar-SA" w:bidi="ar-SA"/>
     </w:rPr>
   </w:style>
-  <w:style w:type="character" w:customStyle="1" w:styleId="af">
+  <w:style w:type="character" w:customStyle="1" w:styleId="afd">
     <w:name w:val="Названия таблиц Знак"/>
-    <w:link w:val="ae"/>
+    <w:link w:val="afc"/>
     <w:uiPriority w:val="99"/>
     <w:locked/>
     <w:rsid w:val="00D862EB"/>
@@ -3695,10 +3713,10 @@
       <w:lang w:eastAsia="ar-SA" w:bidi="ar-SA"/>
     </w:rPr>
   </w:style>
-  <w:style w:type="paragraph" w:styleId="Footer">
+  <w:style w:type="paragraph" w:styleId="aff0">
     <w:name w:val="footer"/>
-    <w:basedOn w:val="Normal"/>
-    <w:link w:val="FooterChar"/>
+    <w:basedOn w:val="a0"/>
+    <w:link w:val="aff1"/>
     <w:uiPriority w:val="99"/>
     <w:rsid w:val="00FF187D"/>
     <w:pPr>
@@ -3709,9 +3727,9 @@
       <w:spacing w:line="240" w:lineRule="auto"/>
     </w:pPr>
   </w:style>
-  <w:style w:type="character" w:customStyle="1" w:styleId="FooterChar">
-    <w:name w:val="Footer Char"/>
-    <w:link w:val="Footer"/>
+  <w:style w:type="character" w:customStyle="1" w:styleId="aff1">
+    <w:name w:val="Нижний колонтитул Знак"/>
+    <w:link w:val="aff0"/>
     <w:uiPriority w:val="99"/>
     <w:locked/>
     <w:rsid w:val="00FF187D"/>
@@ -3722,10 +3740,10 @@
       <w:lang w:eastAsia="ar-SA" w:bidi="ar-SA"/>
     </w:rPr>
   </w:style>
-  <w:style w:type="paragraph" w:customStyle="1" w:styleId="af0">
+  <w:style w:type="paragraph" w:customStyle="1" w:styleId="aff2">
     <w:name w:val="Приложения"/>
-    <w:basedOn w:val="Heading1"/>
-    <w:link w:val="af1"/>
+    <w:basedOn w:val="1"/>
+    <w:link w:val="aff3"/>
     <w:uiPriority w:val="99"/>
     <w:rsid w:val="00567D27"/>
     <w:pPr>
@@ -3736,10 +3754,10 @@
       <w:jc w:val="center"/>
     </w:pPr>
   </w:style>
-  <w:style w:type="paragraph" w:styleId="FootnoteText">
+  <w:style w:type="paragraph" w:styleId="aff4">
     <w:name w:val="footnote text"/>
-    <w:basedOn w:val="Normal"/>
-    <w:link w:val="FootnoteTextChar"/>
+    <w:basedOn w:val="a0"/>
+    <w:link w:val="aff5"/>
     <w:uiPriority w:val="99"/>
     <w:semiHidden/>
     <w:rsid w:val="008C6C96"/>
@@ -3751,9 +3769,9 @@
       <w:szCs w:val="20"/>
     </w:rPr>
   </w:style>
-  <w:style w:type="character" w:customStyle="1" w:styleId="FootnoteTextChar">
-    <w:name w:val="Footnote Text Char"/>
-    <w:link w:val="FootnoteText"/>
+  <w:style w:type="character" w:customStyle="1" w:styleId="aff5">
+    <w:name w:val="Текст сноски Знак"/>
+    <w:link w:val="aff4"/>
     <w:uiPriority w:val="99"/>
     <w:semiHidden/>
     <w:locked/>
@@ -3765,9 +3783,9 @@
       <w:lang w:eastAsia="ar-SA" w:bidi="ar-SA"/>
     </w:rPr>
   </w:style>
-  <w:style w:type="character" w:customStyle="1" w:styleId="af1">
+  <w:style w:type="character" w:customStyle="1" w:styleId="aff3">
     <w:name w:val="Приложения Знак"/>
-    <w:link w:val="af0"/>
+    <w:link w:val="aff2"/>
     <w:uiPriority w:val="99"/>
     <w:locked/>
     <w:rsid w:val="00567D27"/>
@@ -3779,7 +3797,7 @@
       <w:szCs w:val="28"/>
     </w:rPr>
   </w:style>
-  <w:style w:type="character" w:styleId="FootnoteReference">
+  <w:style w:type="character" w:styleId="aff6">
     <w:name w:val="footnote reference"/>
     <w:uiPriority w:val="99"/>
     <w:semiHidden/>
@@ -3789,7 +3807,7 @@
       <w:vertAlign w:val="superscript"/>
     </w:rPr>
   </w:style>
-  <w:style w:type="character" w:styleId="IntenseEmphasis">
+  <w:style w:type="character" w:styleId="aff7">
     <w:name w:val="Intense Emphasis"/>
     <w:uiPriority w:val="99"/>
     <w:qFormat/>
@@ -3803,10 +3821,10 @@
       <w:color w:val="4F81BD"/>
     </w:rPr>
   </w:style>
-  <w:style w:type="paragraph" w:styleId="EndnoteText">
+  <w:style w:type="paragraph" w:styleId="aff8">
     <w:name w:val="endnote text"/>
-    <w:basedOn w:val="Normal"/>
-    <w:link w:val="EndnoteTextChar"/>
+    <w:basedOn w:val="a0"/>
+    <w:link w:val="aff9"/>
     <w:uiPriority w:val="99"/>
     <w:semiHidden/>
     <w:rsid w:val="00243F41"/>
@@ -3818,9 +3836,9 @@
       <w:szCs w:val="20"/>
     </w:rPr>
   </w:style>
-  <w:style w:type="character" w:customStyle="1" w:styleId="EndnoteTextChar">
-    <w:name w:val="Endnote Text Char"/>
-    <w:link w:val="EndnoteText"/>
+  <w:style w:type="character" w:customStyle="1" w:styleId="aff9">
+    <w:name w:val="Текст концевой сноски Знак"/>
+    <w:link w:val="aff8"/>
     <w:uiPriority w:val="99"/>
     <w:semiHidden/>
     <w:locked/>
@@ -3832,7 +3850,7 @@
       <w:lang w:eastAsia="ar-SA" w:bidi="ar-SA"/>
     </w:rPr>
   </w:style>
-  <w:style w:type="character" w:styleId="EndnoteReference">
+  <w:style w:type="character" w:styleId="affa">
     <w:name w:val="endnote reference"/>
     <w:uiPriority w:val="99"/>
     <w:semiHidden/>
@@ -3850,9 +3868,9 @@
       <w:rFonts w:cs="Times New Roman"/>
     </w:rPr>
   </w:style>
-  <w:style w:type="paragraph" w:styleId="NormalWeb">
+  <w:style w:type="paragraph" w:styleId="affb">
     <w:name w:val="Normal (Web)"/>
-    <w:basedOn w:val="Normal"/>
+    <w:basedOn w:val="a0"/>
     <w:uiPriority w:val="99"/>
     <w:semiHidden/>
     <w:rsid w:val="001B37F3"/>
@@ -3863,7 +3881,7 @@
       <w:lang w:eastAsia="ru-RU"/>
     </w:rPr>
   </w:style>
-  <w:style w:type="character" w:styleId="Strong">
+  <w:style w:type="character" w:styleId="affc">
     <w:name w:val="Strong"/>
     <w:uiPriority w:val="99"/>
     <w:qFormat/>
@@ -3874,11 +3892,11 @@
       <w:bCs/>
     </w:rPr>
   </w:style>
-  <w:style w:type="paragraph" w:customStyle="1" w:styleId="af2">
+  <w:style w:type="paragraph" w:customStyle="1" w:styleId="affd">
     <w:name w:val="Подглава"/>
-    <w:basedOn w:val="Heading1"/>
-    <w:next w:val="Normal"/>
-    <w:link w:val="af3"/>
+    <w:basedOn w:val="1"/>
+    <w:next w:val="a0"/>
+    <w:link w:val="affe"/>
     <w:uiPriority w:val="99"/>
     <w:rsid w:val="00C84611"/>
     <w:pPr>
@@ -3899,9 +3917,9 @@
       <w:lang w:eastAsia="ru-RU"/>
     </w:rPr>
   </w:style>
-  <w:style w:type="character" w:customStyle="1" w:styleId="af3">
+  <w:style w:type="character" w:customStyle="1" w:styleId="affe">
     <w:name w:val="Подглава Знак"/>
-    <w:link w:val="af2"/>
+    <w:link w:val="affd"/>
     <w:uiPriority w:val="99"/>
     <w:locked/>
     <w:rsid w:val="00C84611"/>
@@ -3912,10 +3930,10 @@
       <w:sz w:val="28"/>
     </w:rPr>
   </w:style>
-  <w:style w:type="paragraph" w:customStyle="1" w:styleId="af4">
+  <w:style w:type="paragraph" w:customStyle="1" w:styleId="afff">
     <w:name w:val="Пункт"/>
-    <w:basedOn w:val="af2"/>
-    <w:next w:val="Normal"/>
+    <w:basedOn w:val="affd"/>
+    <w:next w:val="a0"/>
     <w:uiPriority w:val="99"/>
     <w:rsid w:val="00C84611"/>
     <w:pPr>
@@ -3933,7 +3951,7 @@
   </w:style>
   <w:style w:type="paragraph" w:customStyle="1" w:styleId="114">
     <w:name w:val="114 автор вкр"/>
-    <w:basedOn w:val="Normal"/>
+    <w:basedOn w:val="a0"/>
     <w:autoRedefine/>
     <w:uiPriority w:val="99"/>
     <w:rsid w:val="00B94FB4"/>
@@ -3947,7 +3965,7 @@
   </w:style>
   <w:style w:type="paragraph" w:customStyle="1" w:styleId="107">
     <w:name w:val="107 специальность"/>
-    <w:basedOn w:val="Normal"/>
+    <w:basedOn w:val="a0"/>
     <w:autoRedefine/>
     <w:uiPriority w:val="99"/>
     <w:rsid w:val="003A1918"/>
@@ -3966,7 +3984,7 @@
   </w:style>
   <w:style w:type="paragraph" w:customStyle="1" w:styleId="108">
     <w:name w:val="108 специализация"/>
-    <w:basedOn w:val="Normal"/>
+    <w:basedOn w:val="a0"/>
     <w:autoRedefine/>
     <w:uiPriority w:val="99"/>
     <w:rsid w:val="00B94FB4"/>
@@ -3984,7 +4002,7 @@
   </w:style>
   <w:style w:type="paragraph" w:customStyle="1" w:styleId="112">
     <w:name w:val="112 вкр"/>
-    <w:basedOn w:val="Normal"/>
+    <w:basedOn w:val="a0"/>
     <w:autoRedefine/>
     <w:uiPriority w:val="99"/>
     <w:rsid w:val="00B94FB4"/>
@@ -4016,7 +4034,7 @@
   </w:style>
   <w:style w:type="paragraph" w:customStyle="1" w:styleId="117">
     <w:name w:val="117 город"/>
-    <w:basedOn w:val="Normal"/>
+    <w:basedOn w:val="a0"/>
     <w:autoRedefine/>
     <w:uiPriority w:val="99"/>
     <w:rsid w:val="003A1918"/>
@@ -4040,6 +4058,68 @@
         <w:numId w:val="1"/>
       </w:numPr>
     </w:pPr>
+  </w:style>
+  <w:style w:type="character" w:styleId="afff0">
+    <w:name w:val="annotation reference"/>
+    <w:uiPriority w:val="99"/>
+    <w:semiHidden/>
+    <w:unhideWhenUsed/>
+    <w:rsid w:val="005C6350"/>
+    <w:rPr>
+      <w:sz w:val="16"/>
+      <w:szCs w:val="16"/>
+    </w:rPr>
+  </w:style>
+  <w:style w:type="paragraph" w:styleId="afff1">
+    <w:name w:val="annotation text"/>
+    <w:basedOn w:val="a0"/>
+    <w:link w:val="afff2"/>
+    <w:uiPriority w:val="99"/>
+    <w:semiHidden/>
+    <w:unhideWhenUsed/>
+    <w:rsid w:val="005C6350"/>
+    <w:rPr>
+      <w:sz w:val="20"/>
+      <w:szCs w:val="20"/>
+    </w:rPr>
+  </w:style>
+  <w:style w:type="character" w:customStyle="1" w:styleId="afff2">
+    <w:name w:val="Текст примечания Знак"/>
+    <w:link w:val="afff1"/>
+    <w:uiPriority w:val="99"/>
+    <w:semiHidden/>
+    <w:rsid w:val="005C6350"/>
+    <w:rPr>
+      <w:rFonts w:ascii="Times New Roman" w:hAnsi="Times New Roman"/>
+      <w:lang w:val="ru-RU" w:eastAsia="ar-SA"/>
+    </w:rPr>
+  </w:style>
+  <w:style w:type="paragraph" w:styleId="afff3">
+    <w:name w:val="annotation subject"/>
+    <w:basedOn w:val="afff1"/>
+    <w:next w:val="afff1"/>
+    <w:link w:val="afff4"/>
+    <w:uiPriority w:val="99"/>
+    <w:semiHidden/>
+    <w:unhideWhenUsed/>
+    <w:rsid w:val="005C6350"/>
+    <w:rPr>
+      <w:b/>
+      <w:bCs/>
+    </w:rPr>
+  </w:style>
+  <w:style w:type="character" w:customStyle="1" w:styleId="afff4">
+    <w:name w:val="Тема примечания Знак"/>
+    <w:link w:val="afff3"/>
+    <w:uiPriority w:val="99"/>
+    <w:semiHidden/>
+    <w:rsid w:val="005C6350"/>
+    <w:rPr>
+      <w:rFonts w:ascii="Times New Roman" w:hAnsi="Times New Roman"/>
+      <w:b/>
+      <w:bCs/>
+      <w:lang w:val="ru-RU" w:eastAsia="ar-SA"/>
+    </w:rPr>
   </w:style>
 </w:styles>
 </file>
@@ -4332,7 +4412,7 @@
 </file>
 
 <file path=customXml/itemProps1.xml><?xml version="1.0" encoding="utf-8"?>
-<ds:datastoreItem xmlns:ds="http://schemas.openxmlformats.org/officeDocument/2006/customXml" ds:itemID="{E26EA9B4-AF72-4832-802B-F2C93A9254FB}">
+<ds:datastoreItem xmlns:ds="http://schemas.openxmlformats.org/officeDocument/2006/customXml" ds:itemID="{8D49C178-8664-4234-A515-8F163E3DC647}">
   <ds:schemaRefs>
     <ds:schemaRef ds:uri="http://schemas.openxmlformats.org/officeDocument/2006/bibliography"/>
   </ds:schemaRefs>

</xml_diff>